<commit_message>
get rid off last rmd file (for qmd) and update master
</commit_message>
<xml_diff>
--- a/docs/manuscripts/jasa/master.docx
+++ b/docs/manuscripts/jasa/master.docx
@@ -82,6 +82,422 @@
       </w:r>
       <w:r>
         <w:t xml:space="preserve">Aldrich</w:t>
+      </w:r>
+    </w:p>
+    <w:p>
+      <w:pPr>
+        <w:pStyle w:val="Abstract"/>
+      </w:pPr>
+      <w:r>
+        <w:t xml:space="preserve">Lorem</w:t>
+      </w:r>
+      <w:r>
+        <w:t xml:space="preserve"> </w:t>
+      </w:r>
+      <w:r>
+        <w:t xml:space="preserve">ipsum</w:t>
+      </w:r>
+      <w:r>
+        <w:t xml:space="preserve"> </w:t>
+      </w:r>
+      <w:r>
+        <w:t xml:space="preserve">dolor</w:t>
+      </w:r>
+      <w:r>
+        <w:t xml:space="preserve"> </w:t>
+      </w:r>
+      <w:r>
+        <w:t xml:space="preserve">sit</w:t>
+      </w:r>
+      <w:r>
+        <w:t xml:space="preserve"> </w:t>
+      </w:r>
+      <w:r>
+        <w:t xml:space="preserve">amet,</w:t>
+      </w:r>
+      <w:r>
+        <w:t xml:space="preserve"> </w:t>
+      </w:r>
+      <w:r>
+        <w:t xml:space="preserve">consectetur</w:t>
+      </w:r>
+      <w:r>
+        <w:t xml:space="preserve"> </w:t>
+      </w:r>
+      <w:r>
+        <w:t xml:space="preserve">adipisicing</w:t>
+      </w:r>
+      <w:r>
+        <w:t xml:space="preserve"> </w:t>
+      </w:r>
+      <w:r>
+        <w:t xml:space="preserve">elit,</w:t>
+      </w:r>
+      <w:r>
+        <w:t xml:space="preserve"> </w:t>
+      </w:r>
+      <w:r>
+        <w:t xml:space="preserve">sed</w:t>
+      </w:r>
+      <w:r>
+        <w:t xml:space="preserve"> </w:t>
+      </w:r>
+      <w:r>
+        <w:t xml:space="preserve">do</w:t>
+      </w:r>
+      <w:r>
+        <w:t xml:space="preserve"> </w:t>
+      </w:r>
+      <w:r>
+        <w:t xml:space="preserve">eiusmod</w:t>
+      </w:r>
+      <w:r>
+        <w:t xml:space="preserve"> </w:t>
+      </w:r>
+      <w:r>
+        <w:t xml:space="preserve">tempor</w:t>
+      </w:r>
+      <w:r>
+        <w:t xml:space="preserve"> </w:t>
+      </w:r>
+      <w:r>
+        <w:t xml:space="preserve">incididunt</w:t>
+      </w:r>
+      <w:r>
+        <w:t xml:space="preserve"> </w:t>
+      </w:r>
+      <w:r>
+        <w:t xml:space="preserve">ut</w:t>
+      </w:r>
+      <w:r>
+        <w:t xml:space="preserve"> </w:t>
+      </w:r>
+      <w:r>
+        <w:t xml:space="preserve">labore</w:t>
+      </w:r>
+      <w:r>
+        <w:t xml:space="preserve"> </w:t>
+      </w:r>
+      <w:r>
+        <w:t xml:space="preserve">et</w:t>
+      </w:r>
+      <w:r>
+        <w:t xml:space="preserve"> </w:t>
+      </w:r>
+      <w:r>
+        <w:t xml:space="preserve">dolore</w:t>
+      </w:r>
+      <w:r>
+        <w:t xml:space="preserve"> </w:t>
+      </w:r>
+      <w:r>
+        <w:t xml:space="preserve">magna</w:t>
+      </w:r>
+      <w:r>
+        <w:t xml:space="preserve"> </w:t>
+      </w:r>
+      <w:r>
+        <w:t xml:space="preserve">aliqua.</w:t>
+      </w:r>
+      <w:r>
+        <w:t xml:space="preserve"> </w:t>
+      </w:r>
+      <w:r>
+        <w:t xml:space="preserve">Ut</w:t>
+      </w:r>
+      <w:r>
+        <w:t xml:space="preserve"> </w:t>
+      </w:r>
+      <w:r>
+        <w:t xml:space="preserve">enim</w:t>
+      </w:r>
+      <w:r>
+        <w:t xml:space="preserve"> </w:t>
+      </w:r>
+      <w:r>
+        <w:t xml:space="preserve">ad</w:t>
+      </w:r>
+      <w:r>
+        <w:t xml:space="preserve"> </w:t>
+      </w:r>
+      <w:r>
+        <w:t xml:space="preserve">minim</w:t>
+      </w:r>
+      <w:r>
+        <w:t xml:space="preserve"> </w:t>
+      </w:r>
+      <w:r>
+        <w:t xml:space="preserve">veniam,</w:t>
+      </w:r>
+      <w:r>
+        <w:t xml:space="preserve"> </w:t>
+      </w:r>
+      <w:r>
+        <w:t xml:space="preserve">quis</w:t>
+      </w:r>
+      <w:r>
+        <w:t xml:space="preserve"> </w:t>
+      </w:r>
+      <w:r>
+        <w:t xml:space="preserve">nostrud</w:t>
+      </w:r>
+      <w:r>
+        <w:t xml:space="preserve"> </w:t>
+      </w:r>
+      <w:r>
+        <w:t xml:space="preserve">exercitation</w:t>
+      </w:r>
+      <w:r>
+        <w:t xml:space="preserve"> </w:t>
+      </w:r>
+      <w:r>
+        <w:t xml:space="preserve">ullamco</w:t>
+      </w:r>
+      <w:r>
+        <w:t xml:space="preserve"> </w:t>
+      </w:r>
+      <w:r>
+        <w:t xml:space="preserve">laboris</w:t>
+      </w:r>
+      <w:r>
+        <w:t xml:space="preserve"> </w:t>
+      </w:r>
+      <w:r>
+        <w:t xml:space="preserve">nisi</w:t>
+      </w:r>
+      <w:r>
+        <w:t xml:space="preserve"> </w:t>
+      </w:r>
+      <w:r>
+        <w:t xml:space="preserve">ut</w:t>
+      </w:r>
+      <w:r>
+        <w:t xml:space="preserve"> </w:t>
+      </w:r>
+      <w:r>
+        <w:t xml:space="preserve">aliquip</w:t>
+      </w:r>
+      <w:r>
+        <w:t xml:space="preserve"> </w:t>
+      </w:r>
+      <w:r>
+        <w:t xml:space="preserve">ex</w:t>
+      </w:r>
+      <w:r>
+        <w:t xml:space="preserve"> </w:t>
+      </w:r>
+      <w:r>
+        <w:t xml:space="preserve">ea</w:t>
+      </w:r>
+      <w:r>
+        <w:t xml:space="preserve"> </w:t>
+      </w:r>
+      <w:r>
+        <w:t xml:space="preserve">commodo</w:t>
+      </w:r>
+      <w:r>
+        <w:t xml:space="preserve"> </w:t>
+      </w:r>
+      <w:r>
+        <w:t xml:space="preserve">consequat.</w:t>
+      </w:r>
+      <w:r>
+        <w:t xml:space="preserve"> </w:t>
+      </w:r>
+      <w:r>
+        <w:t xml:space="preserve">Duis</w:t>
+      </w:r>
+      <w:r>
+        <w:t xml:space="preserve"> </w:t>
+      </w:r>
+      <w:r>
+        <w:t xml:space="preserve">aute</w:t>
+      </w:r>
+      <w:r>
+        <w:t xml:space="preserve"> </w:t>
+      </w:r>
+      <w:r>
+        <w:t xml:space="preserve">irure</w:t>
+      </w:r>
+      <w:r>
+        <w:t xml:space="preserve"> </w:t>
+      </w:r>
+      <w:r>
+        <w:t xml:space="preserve">dolor</w:t>
+      </w:r>
+      <w:r>
+        <w:t xml:space="preserve"> </w:t>
+      </w:r>
+      <w:r>
+        <w:t xml:space="preserve">in</w:t>
+      </w:r>
+      <w:r>
+        <w:t xml:space="preserve"> </w:t>
+      </w:r>
+      <w:r>
+        <w:t xml:space="preserve">reprehenderit</w:t>
+      </w:r>
+      <w:r>
+        <w:t xml:space="preserve"> </w:t>
+      </w:r>
+      <w:r>
+        <w:t xml:space="preserve">in</w:t>
+      </w:r>
+      <w:r>
+        <w:t xml:space="preserve"> </w:t>
+      </w:r>
+      <w:r>
+        <w:t xml:space="preserve">voluptate</w:t>
+      </w:r>
+      <w:r>
+        <w:t xml:space="preserve"> </w:t>
+      </w:r>
+      <w:r>
+        <w:t xml:space="preserve">velit</w:t>
+      </w:r>
+      <w:r>
+        <w:t xml:space="preserve"> </w:t>
+      </w:r>
+      <w:r>
+        <w:t xml:space="preserve">esse</w:t>
+      </w:r>
+      <w:r>
+        <w:t xml:space="preserve"> </w:t>
+      </w:r>
+      <w:r>
+        <w:t xml:space="preserve">cillum</w:t>
+      </w:r>
+      <w:r>
+        <w:t xml:space="preserve"> </w:t>
+      </w:r>
+      <w:r>
+        <w:t xml:space="preserve">dolore</w:t>
+      </w:r>
+      <w:r>
+        <w:t xml:space="preserve"> </w:t>
+      </w:r>
+      <w:r>
+        <w:t xml:space="preserve">eu</w:t>
+      </w:r>
+      <w:r>
+        <w:t xml:space="preserve"> </w:t>
+      </w:r>
+      <w:r>
+        <w:t xml:space="preserve">fugiat</w:t>
+      </w:r>
+      <w:r>
+        <w:t xml:space="preserve"> </w:t>
+      </w:r>
+      <w:r>
+        <w:t xml:space="preserve">nulla</w:t>
+      </w:r>
+      <w:r>
+        <w:t xml:space="preserve"> </w:t>
+      </w:r>
+      <w:r>
+        <w:t xml:space="preserve">pariatur.</w:t>
+      </w:r>
+      <w:r>
+        <w:t xml:space="preserve"> </w:t>
+      </w:r>
+      <w:r>
+        <w:t xml:space="preserve">Excepteur</w:t>
+      </w:r>
+      <w:r>
+        <w:t xml:space="preserve"> </w:t>
+      </w:r>
+      <w:r>
+        <w:t xml:space="preserve">sint</w:t>
+      </w:r>
+      <w:r>
+        <w:t xml:space="preserve"> </w:t>
+      </w:r>
+      <w:r>
+        <w:t xml:space="preserve">occaecat</w:t>
+      </w:r>
+      <w:r>
+        <w:t xml:space="preserve"> </w:t>
+      </w:r>
+      <w:r>
+        <w:t xml:space="preserve">cupidatat</w:t>
+      </w:r>
+      <w:r>
+        <w:t xml:space="preserve"> </w:t>
+      </w:r>
+      <w:r>
+        <w:t xml:space="preserve">non</w:t>
+      </w:r>
+      <w:r>
+        <w:t xml:space="preserve"> </w:t>
+      </w:r>
+      <w:r>
+        <w:t xml:space="preserve">proident,</w:t>
+      </w:r>
+      <w:r>
+        <w:t xml:space="preserve"> </w:t>
+      </w:r>
+      <w:r>
+        <w:t xml:space="preserve">sunt</w:t>
+      </w:r>
+      <w:r>
+        <w:t xml:space="preserve"> </w:t>
+      </w:r>
+      <w:r>
+        <w:t xml:space="preserve">in</w:t>
+      </w:r>
+      <w:r>
+        <w:t xml:space="preserve"> </w:t>
+      </w:r>
+      <w:r>
+        <w:t xml:space="preserve">culpa</w:t>
+      </w:r>
+      <w:r>
+        <w:t xml:space="preserve"> </w:t>
+      </w:r>
+      <w:r>
+        <w:t xml:space="preserve">qui</w:t>
+      </w:r>
+      <w:r>
+        <w:t xml:space="preserve"> </w:t>
+      </w:r>
+      <w:r>
+        <w:t xml:space="preserve">officia</w:t>
+      </w:r>
+      <w:r>
+        <w:t xml:space="preserve"> </w:t>
+      </w:r>
+      <w:r>
+        <w:t xml:space="preserve">deserunt</w:t>
+      </w:r>
+      <w:r>
+        <w:t xml:space="preserve"> </w:t>
+      </w:r>
+      <w:r>
+        <w:t xml:space="preserve">mollit</w:t>
+      </w:r>
+      <w:r>
+        <w:t xml:space="preserve"> </w:t>
+      </w:r>
+      <w:r>
+        <w:t xml:space="preserve">anim</w:t>
+      </w:r>
+      <w:r>
+        <w:t xml:space="preserve"> </w:t>
+      </w:r>
+      <w:r>
+        <w:t xml:space="preserve">id</w:t>
+      </w:r>
+      <w:r>
+        <w:t xml:space="preserve"> </w:t>
+      </w:r>
+      <w:r>
+        <w:t xml:space="preserve">est</w:t>
+      </w:r>
+      <w:r>
+        <w:t xml:space="preserve"> </w:t>
+      </w:r>
+      <w:r>
+        <w:t xml:space="preserve">laborum.</w:t>
       </w:r>
     </w:p>
     <w:bookmarkStart w:id="20" w:name="introduction"/>
@@ -1555,7 +1971,7 @@
         <w:t xml:space="preserve"> </w:t>
       </w:r>
       <w:r>
-        <w:t xml:space="preserve">Spectral moments, on the other hand, were particularly useful for Spanish coronals, with skewness and kurtosis patterning similarly, as well as COG and standard deviation.</w:t>
+        <w:t xml:space="preserve">Spectral moments, on the other hand, were particularly useful for Spanish coronals, with skewness and kurtosis patterning similarly, as did COG and standard deviation.</w:t>
       </w:r>
     </w:p>
     <w:bookmarkEnd w:id="37"/>
@@ -1573,7 +1989,64 @@
         <w:pStyle w:val="FirstParagraph"/>
       </w:pPr>
       <w:r>
-        <w:t xml:space="preserve">Model info here.</w:t>
+        <w:t xml:space="preserve">For the analysis of the bilingual coronal data, we again modeled VOT and the burst metrics as a function of language (English, Spanish), phoneme (/d/, /t/), standardized F1 and F2, and item repetitions.</w:t>
+      </w:r>
+      <w:r>
+        <w:t xml:space="preserve"> </w:t>
+      </w:r>
+      <w:r>
+        <w:t xml:space="preserve">In other words, we carried out the same analysis using data from bilingual individuals.</w:t>
+      </w:r>
+      <w:r>
+        <w:t xml:space="preserve"> </w:t>
+      </w:r>
+      <w:r>
+        <w:t xml:space="preserve">In this case, however, the fixed effect</w:t>
+      </w:r>
+      <w:r>
+        <w:t xml:space="preserve"> </w:t>
+      </w:r>
+      <w:r>
+        <w:rPr>
+          <w:iCs/>
+          <w:i/>
+        </w:rPr>
+        <w:t xml:space="preserve">language</w:t>
+      </w:r>
+      <w:r>
+        <w:t xml:space="preserve"> </w:t>
+      </w:r>
+      <w:r>
+        <w:t xml:space="preserve">is a within-subjects factor.</w:t>
+      </w:r>
+      <w:r>
+        <w:t xml:space="preserve"> </w:t>
+      </w:r>
+      <w:r>
+        <w:t xml:space="preserve">That is, the bilinguals provided data from each of their two languages.</w:t>
+      </w:r>
+      <w:r>
+        <w:t xml:space="preserve"> </w:t>
+      </w:r>
+      <w:hyperlink w:anchor="fig-bilinguals">
+        <w:r>
+          <w:rPr>
+            <w:rStyle w:val="Hyperlink"/>
+          </w:rPr>
+          <w:t xml:space="preserve">Figure 3</w:t>
+        </w:r>
+      </w:hyperlink>
+      <w:r>
+        <w:t xml:space="preserve"> </w:t>
+      </w:r>
+      <w:r>
+        <w:t xml:space="preserve">plots VOT and the burst metrics as a function of language (English, Spanish) and phoneme (/d/, /t/).</w:t>
+      </w:r>
+      <w:r>
+        <w:t xml:space="preserve"> </w:t>
+      </w:r>
+      <w:r>
+        <w:t xml:space="preserve">For all plots, the y-axis represents the outcome variable in standardized units, the x-axis indicates the language, and voicing is represented by color.</w:t>
       </w:r>
     </w:p>
     <w:p>
@@ -3762,12 +4235,12 @@
         <w:tblCaption w:val="Table 2: Model summary for VOT and burst metrics as a function of language (English, Spanish), phoneme (/d/, /t/), F1, F2, and item repetition for monolingual coronal stops. The percentage of the HDI contained within the ROPE is based on an effect size of ±0.1."/>
       </w:tblPr>
       <w:tblGrid>
-        <w:gridCol w:w="739"/>
-        <w:gridCol w:w="1478"/>
-        <w:gridCol w:w="1372"/>
-        <w:gridCol w:w="3062"/>
-        <w:gridCol w:w="633"/>
-        <w:gridCol w:w="633"/>
+        <w:gridCol w:w="710"/>
+        <w:gridCol w:w="1726"/>
+        <w:gridCol w:w="1320"/>
+        <w:gridCol w:w="2944"/>
+        <w:gridCol w:w="609"/>
+        <w:gridCol w:w="609"/>
       </w:tblGrid>
       <w:tr>
         <w:trPr>
@@ -3937,7 +4410,7 @@
               <w:jc w:val="left"/>
             </w:pPr>
             <w:r>
-              <w:t xml:space="preserve">Group</w:t>
+              <w:t xml:space="preserve">Language</w:t>
             </w:r>
           </w:p>
         </w:tc>
@@ -4287,7 +4760,7 @@
               <w:jc w:val="left"/>
             </w:pPr>
             <w:r>
-              <w:t xml:space="preserve">Group:Phoneme</w:t>
+              <w:t xml:space="preserve">Language:Phoneme</w:t>
             </w:r>
           </w:p>
         </w:tc>
@@ -4431,7 +4904,7 @@
               <w:jc w:val="left"/>
             </w:pPr>
             <w:r>
-              <w:t xml:space="preserve">Group</w:t>
+              <w:t xml:space="preserve">Language</w:t>
             </w:r>
           </w:p>
         </w:tc>
@@ -4781,7 +5254,7 @@
               <w:jc w:val="left"/>
             </w:pPr>
             <w:r>
-              <w:t xml:space="preserve">Group:Phoneme</w:t>
+              <w:t xml:space="preserve">Language:Phoneme</w:t>
             </w:r>
           </w:p>
         </w:tc>
@@ -4925,7 +5398,7 @@
               <w:jc w:val="left"/>
             </w:pPr>
             <w:r>
-              <w:t xml:space="preserve">Group</w:t>
+              <w:t xml:space="preserve">Language</w:t>
             </w:r>
           </w:p>
         </w:tc>
@@ -5275,7 +5748,7 @@
               <w:jc w:val="left"/>
             </w:pPr>
             <w:r>
-              <w:t xml:space="preserve">Group:Phoneme</w:t>
+              <w:t xml:space="preserve">Language:Phoneme</w:t>
             </w:r>
           </w:p>
         </w:tc>
@@ -5419,7 +5892,7 @@
               <w:jc w:val="left"/>
             </w:pPr>
             <w:r>
-              <w:t xml:space="preserve">Group</w:t>
+              <w:t xml:space="preserve">Language</w:t>
             </w:r>
           </w:p>
         </w:tc>
@@ -5769,7 +6242,7 @@
               <w:jc w:val="left"/>
             </w:pPr>
             <w:r>
-              <w:t xml:space="preserve">Group:Phoneme</w:t>
+              <w:t xml:space="preserve">Language:Phoneme</w:t>
             </w:r>
           </w:p>
         </w:tc>
@@ -5913,7 +6386,7 @@
               <w:jc w:val="left"/>
             </w:pPr>
             <w:r>
-              <w:t xml:space="preserve">Group</w:t>
+              <w:t xml:space="preserve">Language</w:t>
             </w:r>
           </w:p>
         </w:tc>
@@ -6263,7 +6736,7 @@
               <w:jc w:val="left"/>
             </w:pPr>
             <w:r>
-              <w:t xml:space="preserve">Group:Phoneme</w:t>
+              <w:t xml:space="preserve">Language:Phoneme</w:t>
             </w:r>
           </w:p>
         </w:tc>
@@ -6407,7 +6880,7 @@
               <w:jc w:val="left"/>
             </w:pPr>
             <w:r>
-              <w:t xml:space="preserve">Group</w:t>
+              <w:t xml:space="preserve">Language</w:t>
             </w:r>
           </w:p>
         </w:tc>
@@ -6757,7 +7230,7 @@
               <w:jc w:val="left"/>
             </w:pPr>
             <w:r>
-              <w:t xml:space="preserve">Group:Phoneme</w:t>
+              <w:t xml:space="preserve">Language:Phoneme</w:t>
             </w:r>
           </w:p>
         </w:tc>
@@ -13547,7 +14020,7 @@
         <w:rPr>
           <w:rStyle w:val="VerbatimChar"/>
         </w:rPr>
-        <w:t xml:space="preserve">&gt;   date     2022-04-06</w:t>
+        <w:t xml:space="preserve">&gt;   date     2022-04-07</w:t>
       </w:r>
       <w:r>
         <w:br/>

</xml_diff>